<commit_message>
feat(carrousel + qualité + bannière) : upload
</commit_message>
<xml_diff>
--- a/Ressources/Description 1 -3 gen.docx
+++ b/Ressources/Description 1 -3 gen.docx
@@ -20,18 +20,52 @@
     </w:p>
     <w:p>
       <w:r>
-        <w:t>- odyssey</w:t>
-      </w:r>
-    </w:p>
-    <w:p>
-      <w:r>
-        <w:t>La Magnavox Odyssey, ou simplement Odyssey</w:t>
-      </w:r>
+        <w:t xml:space="preserve">- </w:t>
+      </w:r>
+      <w:proofErr w:type="spellStart"/>
+      <w:r>
+        <w:t>odyssey</w:t>
+      </w:r>
+      <w:proofErr w:type="spellEnd"/>
+    </w:p>
+    <w:p>
+      <w:r>
+        <w:t xml:space="preserve">La </w:t>
+      </w:r>
+      <w:proofErr w:type="spellStart"/>
+      <w:r>
+        <w:t>Magnavox</w:t>
+      </w:r>
+      <w:proofErr w:type="spellEnd"/>
+      <w:r>
+        <w:t xml:space="preserve"> </w:t>
+      </w:r>
+      <w:proofErr w:type="spellStart"/>
+      <w:r>
+        <w:t>Odyssey</w:t>
+      </w:r>
+      <w:proofErr w:type="spellEnd"/>
+      <w:r>
+        <w:t xml:space="preserve">, ou simplement </w:t>
+      </w:r>
+      <w:proofErr w:type="spellStart"/>
+      <w:r>
+        <w:t>Odyssey</w:t>
+      </w:r>
+      <w:proofErr w:type="spellEnd"/>
       <w:r>
         <w:t xml:space="preserve"> est une console</w:t>
       </w:r>
       <w:r>
-        <w:t xml:space="preserve"> commercialisée par Magnavox en septembre 1972 aux États-Unis, puis en 1973 dans le reste du monde.</w:t>
+        <w:t xml:space="preserve"> commercialisée par </w:t>
+      </w:r>
+      <w:proofErr w:type="spellStart"/>
+      <w:r>
+        <w:t>Magnavox</w:t>
+      </w:r>
+      <w:proofErr w:type="spellEnd"/>
+      <w:r>
+        <w:t xml:space="preserve"> en septembre 1972 aux États-Unis, puis en 1973 dans le reste du monde.</w:t>
       </w:r>
     </w:p>
     <w:p>
@@ -46,35 +80,52 @@
     </w:p>
     <w:p>
       <w:r>
-        <w:t>L'Odyssey peut afficher simultanément trois points carrés distincts à l'écran, en monochrome noir et blanc, et permet un comportement différent pour chacun des points en fonction du jeu.</w:t>
-      </w:r>
-    </w:p>
-    <w:p>
-      <w:r>
-        <w:t xml:space="preserve">Elle fut </w:t>
-      </w:r>
-      <w:r>
-        <w:t>vendue</w:t>
-      </w:r>
-      <w:r>
-        <w:t xml:space="preserve"> </w:t>
-      </w:r>
-      <w:r>
-        <w:t>à</w:t>
-      </w:r>
-      <w:r>
-        <w:t xml:space="preserve"> 350.000 exemplaires.</w:t>
+        <w:t>L'</w:t>
+      </w:r>
+      <w:proofErr w:type="spellStart"/>
+      <w:r>
+        <w:t>Odyssey</w:t>
+      </w:r>
+      <w:proofErr w:type="spellEnd"/>
+      <w:r>
+        <w:t xml:space="preserve"> peut afficher simultanément trois points carrés distincts à l'écran, en monochrome noir et blanc, et permet un comportement différent pour chacun des points en fonction du jeu.</w:t>
+      </w:r>
+    </w:p>
+    <w:p>
+      <w:r>
+        <w:t>Elle fut vendue à 350.000 exemplaires.</w:t>
       </w:r>
     </w:p>
     <w:p/>
     <w:p>
       <w:r>
-        <w:t>- telstar</w:t>
-      </w:r>
-    </w:p>
-    <w:p>
-      <w:r>
-        <w:t>La Telstar est une console de jeu vidéo de première génération produite par la société américaine Coleco et commercialisée à partir de 1976 jusqu'en 1978.</w:t>
+        <w:t xml:space="preserve">- </w:t>
+      </w:r>
+      <w:proofErr w:type="spellStart"/>
+      <w:r>
+        <w:t>telstar</w:t>
+      </w:r>
+      <w:proofErr w:type="spellEnd"/>
+    </w:p>
+    <w:p>
+      <w:r>
+        <w:t xml:space="preserve">La </w:t>
+      </w:r>
+      <w:proofErr w:type="spellStart"/>
+      <w:r>
+        <w:t>Telstar</w:t>
+      </w:r>
+      <w:proofErr w:type="spellEnd"/>
+      <w:r>
+        <w:t xml:space="preserve"> est une console de jeu vidéo de première génération produite par la société américaine </w:t>
+      </w:r>
+      <w:proofErr w:type="spellStart"/>
+      <w:r>
+        <w:t>Coleco</w:t>
+      </w:r>
+      <w:proofErr w:type="spellEnd"/>
+      <w:r>
+        <w:t xml:space="preserve"> et commercialisée à partir de 1976 jusqu'en 1978.</w:t>
       </w:r>
     </w:p>
     <w:p>
@@ -89,13 +140,7 @@
     </w:p>
     <w:p>
       <w:r>
-        <w:t xml:space="preserve">Elle fut vendue </w:t>
-      </w:r>
-      <w:r>
-        <w:t>à</w:t>
-      </w:r>
-      <w:r>
-        <w:t xml:space="preserve"> 1 million d'exemplaire.</w:t>
+        <w:t>Elle fut vendue à 1 million d'exemplaire.</w:t>
       </w:r>
     </w:p>
     <w:p/>
@@ -181,13 +226,7 @@
     </w:p>
     <w:p>
       <w:r>
-        <w:t xml:space="preserve">Sortie en novembre 1976 en Amérique du Nord, </w:t>
-      </w:r>
-      <w:r>
-        <w:t>l</w:t>
-      </w:r>
-      <w:r>
-        <w:t>a console est notable pour être la première au monde basée sur un système de cartouches, ainsi que la première à disposer d'un microprocesseur.</w:t>
+        <w:t>Sortie en novembre 1976 en Amérique du Nord, la console est notable pour être la première au monde basée sur un système de cartouches, ainsi que la première à disposer d'un microprocesseur.</w:t>
       </w:r>
     </w:p>
     <w:p>
@@ -217,21 +256,12 @@
     </w:p>
     <w:p>
       <w:r>
-        <w:t>C’est la troisième console à cartouches, après la Channel F de Fairchild et la RCA Studio II</w:t>
-      </w:r>
-      <w:r>
-        <w:t>.</w:t>
-      </w:r>
-    </w:p>
-    <w:p>
-      <w:r>
-        <w:t xml:space="preserve">Avec </w:t>
-      </w:r>
-      <w:r>
-        <w:t>27</w:t>
-      </w:r>
-      <w:r>
-        <w:t xml:space="preserve"> millions d’unités vendues, l’Atari 2600 est la console la plus populaire de sa génération</w:t>
+        <w:t>C’est la troisième console à cartouches, après la Channel F de Fairchild et la RCA Studio II.</w:t>
+      </w:r>
+    </w:p>
+    <w:p>
+      <w:r>
+        <w:t>Avec 27 millions d’unités vendues, l’Atari 2600 est la console la plus populaire de sa génération</w:t>
       </w:r>
     </w:p>
     <w:p/>
@@ -255,10 +285,7 @@
       </w:r>
       <w:proofErr w:type="spellEnd"/>
       <w:r>
-        <w:t xml:space="preserve"> est une console de jeux vidéo produite par Mattel et sortie en 1979</w:t>
-      </w:r>
-      <w:r>
-        <w:t>.</w:t>
+        <w:t xml:space="preserve"> est une console de jeux vidéo produite par Mattel et sortie en 1979.</w:t>
       </w:r>
     </w:p>
     <w:p>
@@ -276,10 +303,7 @@
       </w:r>
       <w:proofErr w:type="spellEnd"/>
       <w:r>
-        <w:t xml:space="preserve"> fut la première console de jeux 16 bits</w:t>
-      </w:r>
-      <w:r>
-        <w:t>.</w:t>
+        <w:t xml:space="preserve"> fut la première console de jeux 16 bits.</w:t>
       </w:r>
     </w:p>
     <w:p>
@@ -307,7 +331,15 @@
       </w:r>
       <w:proofErr w:type="spellEnd"/>
       <w:r>
-        <w:t xml:space="preserve"> est une console de jeu vidéo commercialisée par Coleco (Connecticut </w:t>
+        <w:t xml:space="preserve"> est une console de jeu vidéo commercialisée par </w:t>
+      </w:r>
+      <w:proofErr w:type="spellStart"/>
+      <w:r>
+        <w:t>Coleco</w:t>
+      </w:r>
+      <w:proofErr w:type="spellEnd"/>
+      <w:r>
+        <w:t xml:space="preserve"> (Connecticut </w:t>
       </w:r>
       <w:proofErr w:type="spellStart"/>
       <w:r>
@@ -341,7 +373,15 @@
         <w:t>Elle disposait également d’un module permet</w:t>
       </w:r>
       <w:r>
-        <w:t>tant de jouer au x jeux de l’Atari 2600.</w:t>
+        <w:t xml:space="preserve">tant de jouer </w:t>
+      </w:r>
+      <w:proofErr w:type="spellStart"/>
+      <w:r>
+        <w:t>au x</w:t>
+      </w:r>
+      <w:proofErr w:type="spellEnd"/>
+      <w:r>
+        <w:t xml:space="preserve"> jeux de l’Atari 2600.</w:t>
       </w:r>
     </w:p>
     <w:p>
@@ -367,16 +407,7 @@
     </w:p>
     <w:p>
       <w:r>
-        <w:t>Le Nintendo Entertainment System, par abréviation NES</w:t>
-      </w:r>
-      <w:r>
-        <w:t xml:space="preserve"> </w:t>
-      </w:r>
-      <w:r>
-        <w:t>est une console de jeux vidéo de génération 8 bits fabriquée par l'entreprise japonaise Nintendo et distribuée à partir de 1985</w:t>
-      </w:r>
-      <w:r>
-        <w:t xml:space="preserve"> jusqu’en 2003.</w:t>
+        <w:t>Le Nintendo Entertainment System, par abréviation NES est une console de jeux vidéo de génération 8 bits fabriquée par l'entreprise japonaise Nintendo et distribuée à partir de 1985 jusqu’en 2003.</w:t>
       </w:r>
     </w:p>
     <w:p>
@@ -405,35 +436,20 @@
     </w:p>
     <w:p>
       <w:r>
-        <w:rPr>
-          <w:rFonts w:hint="eastAsia"/>
-        </w:rPr>
         <w:t xml:space="preserve">La Master System ou Sega Master System (aussi abrégé SMS) est une console de jeux vidéo de troisième génération, conçue et commercialisée par le constructeur japonais Sega </w:t>
       </w:r>
       <w:proofErr w:type="spellStart"/>
       <w:r>
-        <w:rPr>
-          <w:rFonts w:hint="eastAsia"/>
-        </w:rPr>
         <w:t>Enterprises</w:t>
       </w:r>
       <w:proofErr w:type="spellEnd"/>
       <w:r>
-        <w:rPr>
-          <w:rFonts w:hint="eastAsia"/>
-        </w:rPr>
         <w:t>, Ltd.</w:t>
       </w:r>
     </w:p>
     <w:p>
       <w:r>
-        <w:rPr>
-          <w:rFonts w:hint="eastAsia"/>
-        </w:rPr>
-        <w:t xml:space="preserve">Elle sort en 1985, sous le nom Sega </w:t>
-      </w:r>
-      <w:r>
-        <w:t>Mark III au Japon.</w:t>
+        <w:t>Elle sort en 1985, sous le nom Sega Mark III au Japon.</w:t>
       </w:r>
     </w:p>
     <w:p>
@@ -463,10 +479,7 @@
     </w:p>
     <w:p>
       <w:r>
-        <w:t>L'Atari 7800 est une console de jeux vidéo 8-bit de troisième génération, conçue et commercialisée par le constructeur américain Atari. Elle est sortie début 1986</w:t>
-      </w:r>
-      <w:r>
-        <w:t xml:space="preserve"> et finit sa production en 1991.</w:t>
+        <w:t>L'Atari 7800 est une console de jeux vidéo 8-bit de troisième génération, conçue et commercialisée par le constructeur américain Atari. Elle est sortie début 1986 et finit sa production en 1991.</w:t>
       </w:r>
     </w:p>
     <w:p>
@@ -487,10 +500,7 @@
     </w:p>
     <w:p>
       <w:r>
-        <w:t>La GX-4000 est une console de jeux vidéo 8 bits d'Amstrad mise en vente en</w:t>
-      </w:r>
-      <w:r>
-        <w:t>tre 1990 et 1991.</w:t>
+        <w:t>La GX-4000 est une console de jeux vidéo 8 bits d'Amstrad mise en vente entre 1990 et 1991.</w:t>
       </w:r>
     </w:p>
     <w:p>
@@ -522,6 +532,137 @@
     <w:p>
       <w:r>
         <w:t>-hauteur 448 pixels</w:t>
+      </w:r>
+    </w:p>
+    <w:p/>
+    <w:p/>
+    <w:p>
+      <w:r>
+        <w:t>////////////////////////////////////////////////////////////////////////////</w:t>
+      </w:r>
+    </w:p>
+    <w:p>
+      <w:r>
+        <w:t>Système de qualité</w:t>
+      </w:r>
+    </w:p>
+    <w:p>
+      <w:r>
+        <w:t xml:space="preserve">Chez </w:t>
+      </w:r>
+      <w:proofErr w:type="spellStart"/>
+      <w:r>
+        <w:t>Collect</w:t>
+      </w:r>
+      <w:proofErr w:type="spellEnd"/>
+      <w:r>
+        <w:t xml:space="preserve"> </w:t>
+      </w:r>
+      <w:r>
+        <w:t>‘N Play, nous voulons garantir l’état des différents articles selon l’attente des futurs acheteurs.</w:t>
+      </w:r>
+    </w:p>
+    <w:p>
+      <w:r>
+        <w:t>C’est pourquoi, c</w:t>
+      </w:r>
+      <w:r>
+        <w:t xml:space="preserve">haque produit présent sur notre site fut testé par nos experts </w:t>
+      </w:r>
+      <w:r>
+        <w:t>qui leur ont attribués un rang selon leur préservation.</w:t>
+      </w:r>
+    </w:p>
+    <w:p>
+      <w:pPr>
+        <w:ind w:left="708"/>
+      </w:pPr>
+      <w:r>
+        <w:rPr>
+          <w:color w:val="E5E4E2"/>
+        </w:rPr>
+        <w:t>PLATINUM</w:t>
+      </w:r>
+      <w:r>
+        <w:t> :</w:t>
+      </w:r>
+      <w:r>
+        <w:t xml:space="preserve"> </w:t>
+      </w:r>
+      <w:r>
+        <w:t>Le produit est toujours dans son emballage d’origine. C’est la meilleure qualité</w:t>
+      </w:r>
+      <w:r>
+        <w:t xml:space="preserve"> </w:t>
+      </w:r>
+      <w:r>
+        <w:t>ainsi que la plus rare.</w:t>
+      </w:r>
+    </w:p>
+    <w:p>
+      <w:pPr>
+        <w:ind w:left="709" w:hanging="4"/>
+      </w:pPr>
+      <w:r>
+        <w:rPr>
+          <w:color w:val="FFD700"/>
+        </w:rPr>
+        <w:t>GOLD</w:t>
+      </w:r>
+      <w:r>
+        <w:t> :</w:t>
+      </w:r>
+      <w:r>
+        <w:t xml:space="preserve"> Le produit </w:t>
+      </w:r>
+      <w:r>
+        <w:t>est dans un excellent état malgré son utilisation. Tous ses éléments sont</w:t>
+      </w:r>
+      <w:r>
+        <w:t xml:space="preserve"> </w:t>
+      </w:r>
+      <w:r>
+        <w:t>au complet.</w:t>
+      </w:r>
+    </w:p>
+    <w:p>
+      <w:pPr>
+        <w:ind w:left="708"/>
+      </w:pPr>
+      <w:r>
+        <w:rPr>
+          <w:color w:val="C0C0C0"/>
+        </w:rPr>
+        <w:t>SILVER</w:t>
+      </w:r>
+      <w:r>
+        <w:t> :</w:t>
+      </w:r>
+      <w:r>
+        <w:t xml:space="preserve"> Le produit est toujours fonctionnel</w:t>
+      </w:r>
+      <w:r>
+        <w:t xml:space="preserve"> mais des éléments sont soit fort abimés, soit manquants.</w:t>
+      </w:r>
+    </w:p>
+    <w:p>
+      <w:pPr>
+        <w:ind w:left="709" w:hanging="4"/>
+      </w:pPr>
+      <w:r>
+        <w:rPr>
+          <w:color w:val="CD7F32"/>
+        </w:rPr>
+        <w:t>BRONZE</w:t>
+      </w:r>
+      <w:r>
+        <w:t> </w:t>
+      </w:r>
+      <w:r>
+        <w:t>: Le</w:t>
+      </w:r>
+      <w:r>
+        <w:t xml:space="preserve"> produit ne fonctionne plus, c’est la catégorie la plus basse ainsi que la moins chère.</w:t>
       </w:r>
     </w:p>
     <w:sectPr>

</xml_diff>